<commit_message>
Fixed Bug- Image sizes in GalleryActivity
All image sizes can now load and display after being selected
</commit_message>
<xml_diff>
--- a/docs/List of bugs and fixes needed.docx
+++ b/docs/List of bugs and fixes needed.docx
@@ -19,20 +19,189 @@
       <w:r>
         <w:t>This is a list of fixes that need to be made to currently implemented parts of the app. It does not take in to account buttons that launch activities that are yet to be implemented. It does consider functional and non-functional requirements of the current activities. It is wise to assume the list is not complete, as there are always other way to improve the app.</w:t>
       </w:r>
+    </w:p>
+    <w:p>
+      <w:pPr>
+        <w:rPr>
+          <w:b/>
+        </w:rPr>
+      </w:pPr>
+      <w:r>
+        <w:rPr>
+          <w:b/>
+        </w:rPr>
+        <w:t>Last update 6.24.13</w:t>
+      </w:r>
+    </w:p>
+    <w:p>
+      <w:pPr>
+        <w:pStyle w:val="ListParagraph"/>
+        <w:numPr>
+          <w:ilvl w:val="0"/>
+          <w:numId w:val="1"/>
+        </w:numPr>
+        <w:rPr>
+          <w:b/>
+        </w:rPr>
+      </w:pPr>
+      <w:r>
+        <w:t>GalleryActivity needs to scale images appropriately</w:t>
+      </w:r>
+    </w:p>
+    <w:p>
+      <w:pPr>
+        <w:pStyle w:val="ListParagraph"/>
+        <w:numPr>
+          <w:ilvl w:val="1"/>
+          <w:numId w:val="1"/>
+        </w:numPr>
+        <w:rPr>
+          <w:b/>
+          <w:strike/>
+        </w:rPr>
+      </w:pPr>
+      <w:r>
+        <w:rPr>
+          <w:strike/>
+        </w:rPr>
+        <w:t>If too large, buttons disappear</w:t>
+      </w:r>
+    </w:p>
+    <w:p>
+      <w:pPr>
+        <w:pStyle w:val="ListParagraph"/>
+        <w:numPr>
+          <w:ilvl w:val="1"/>
+          <w:numId w:val="1"/>
+        </w:numPr>
+        <w:rPr>
+          <w:b/>
+        </w:rPr>
+      </w:pPr>
+      <w:r>
+        <w:t>If too small, buttons not in an aesthetically pleasing location</w:t>
+      </w:r>
+    </w:p>
+    <w:p>
+      <w:pPr>
+        <w:pStyle w:val="ListParagraph"/>
+        <w:numPr>
+          <w:ilvl w:val="0"/>
+          <w:numId w:val="1"/>
+        </w:numPr>
+        <w:rPr>
+          <w:b/>
+        </w:rPr>
+      </w:pPr>
+      <w:r>
+        <w:t>Rotating the device causes issues</w:t>
+      </w:r>
+    </w:p>
+    <w:p>
+      <w:pPr>
+        <w:pStyle w:val="ListParagraph"/>
+        <w:numPr>
+          <w:ilvl w:val="1"/>
+          <w:numId w:val="1"/>
+        </w:numPr>
+        <w:rPr>
+          <w:b/>
+        </w:rPr>
+      </w:pPr>
+      <w:r>
+        <w:t>Look in to the following activities and make them respond correctly if the device is rotated. This should be fixed for all future activities implemented.</w:t>
+      </w:r>
+    </w:p>
+    <w:p>
+      <w:pPr>
+        <w:pStyle w:val="ListParagraph"/>
+        <w:numPr>
+          <w:ilvl w:val="1"/>
+          <w:numId w:val="1"/>
+        </w:numPr>
+        <w:rPr>
+          <w:b/>
+          <w:strike/>
+        </w:rPr>
+      </w:pPr>
+      <w:r>
+        <w:rPr>
+          <w:strike/>
+        </w:rPr>
+        <w:t>Main</w:t>
+      </w:r>
+    </w:p>
+    <w:p>
+      <w:pPr>
+        <w:pStyle w:val="ListParagraph"/>
+        <w:numPr>
+          <w:ilvl w:val="1"/>
+          <w:numId w:val="1"/>
+        </w:numPr>
+        <w:rPr>
+          <w:b/>
+          <w:strike/>
+        </w:rPr>
+      </w:pPr>
+      <w:r>
+        <w:rPr>
+          <w:strike/>
+        </w:rPr>
+        <w:t>Selection</w:t>
+      </w:r>
+    </w:p>
+    <w:p>
+      <w:pPr>
+        <w:pStyle w:val="ListParagraph"/>
+        <w:numPr>
+          <w:ilvl w:val="1"/>
+          <w:numId w:val="1"/>
+        </w:numPr>
+        <w:rPr>
+          <w:b/>
+        </w:rPr>
+      </w:pPr>
+      <w:r>
+        <w:t>Gallery</w:t>
+      </w:r>
+      <w:r>
+        <w:t xml:space="preserve"> </w:t>
+      </w:r>
+    </w:p>
+    <w:p>
+      <w:pPr>
+        <w:pStyle w:val="ListParagraph"/>
+        <w:numPr>
+          <w:ilvl w:val="2"/>
+          <w:numId w:val="1"/>
+        </w:numPr>
+        <w:rPr>
+          <w:b/>
+        </w:rPr>
+      </w:pPr>
+      <w:r>
+        <w:t>Rotating sends it back to image selection</w:t>
+      </w:r>
       <w:bookmarkStart w:id="0" w:name="_GoBack"/>
       <w:bookmarkEnd w:id="0"/>
     </w:p>
     <w:p>
       <w:pPr>
-        <w:rPr>
-          <w:b/>
-        </w:rPr>
-      </w:pPr>
-      <w:r>
-        <w:rPr>
-          <w:b/>
-        </w:rPr>
-        <w:t>Last update 6.24.13</w:t>
+        <w:pStyle w:val="ListParagraph"/>
+        <w:numPr>
+          <w:ilvl w:val="1"/>
+          <w:numId w:val="1"/>
+        </w:numPr>
+        <w:rPr>
+          <w:b/>
+          <w:strike/>
+        </w:rPr>
+      </w:pPr>
+      <w:r>
+        <w:rPr>
+          <w:strike/>
+        </w:rPr>
+        <w:t>Stock</w:t>
       </w:r>
     </w:p>
     <w:p>
@@ -47,7 +216,7 @@
         </w:rPr>
       </w:pPr>
       <w:r>
-        <w:t>GalleryActivity needs to scale images appropriately</w:t>
+        <w:t>Selection Activity Buttons need to be updated</w:t>
       </w:r>
     </w:p>
     <w:p>
@@ -62,7 +231,82 @@
         </w:rPr>
       </w:pPr>
       <w:r>
-        <w:t>If too large, buttons disappear</w:t>
+        <w:t>To match the pretty ones in the main activity</w:t>
+      </w:r>
+    </w:p>
+    <w:p>
+      <w:pPr>
+        <w:pStyle w:val="ListParagraph"/>
+        <w:numPr>
+          <w:ilvl w:val="0"/>
+          <w:numId w:val="1"/>
+        </w:numPr>
+        <w:rPr>
+          <w:b/>
+        </w:rPr>
+      </w:pPr>
+      <w:r>
+        <w:t>Add a background color/change the font color</w:t>
+      </w:r>
+    </w:p>
+    <w:p>
+      <w:pPr>
+        <w:pStyle w:val="ListParagraph"/>
+        <w:numPr>
+          <w:ilvl w:val="0"/>
+          <w:numId w:val="1"/>
+        </w:numPr>
+        <w:rPr>
+          <w:b/>
+        </w:rPr>
+      </w:pPr>
+      <w:r>
+        <w:t>Add a custom icon for the app</w:t>
+      </w:r>
+    </w:p>
+    <w:p>
+      <w:pPr>
+        <w:pStyle w:val="ListParagraph"/>
+        <w:numPr>
+          <w:ilvl w:val="0"/>
+          <w:numId w:val="1"/>
+        </w:numPr>
+        <w:rPr>
+          <w:b/>
+        </w:rPr>
+      </w:pPr>
+      <w:r>
+        <w:t>Each Activity should say “InstaMeme” at the top and all references to “MemeApp” should be replaced with “InstaMeme”</w:t>
+      </w:r>
+    </w:p>
+    <w:p>
+      <w:pPr>
+        <w:pStyle w:val="ListParagraph"/>
+        <w:numPr>
+          <w:ilvl w:val="0"/>
+          <w:numId w:val="1"/>
+        </w:numPr>
+        <w:rPr>
+          <w:b/>
+        </w:rPr>
+      </w:pPr>
+      <w:r>
+        <w:t>Add in a numbering system to let the user know which step of the process they are in.</w:t>
+      </w:r>
+    </w:p>
+    <w:p>
+      <w:pPr>
+        <w:pStyle w:val="ListParagraph"/>
+        <w:numPr>
+          <w:ilvl w:val="0"/>
+          <w:numId w:val="1"/>
+        </w:numPr>
+        <w:rPr>
+          <w:b/>
+        </w:rPr>
+      </w:pPr>
+      <w:r>
+        <w:t>Gallery Activity image selection</w:t>
       </w:r>
     </w:p>
     <w:p>
@@ -77,22 +321,7 @@
         </w:rPr>
       </w:pPr>
       <w:r>
-        <w:t>If too small, buttons not in an aesthetically pleasing location</w:t>
-      </w:r>
-    </w:p>
-    <w:p>
-      <w:pPr>
-        <w:pStyle w:val="ListParagraph"/>
-        <w:numPr>
-          <w:ilvl w:val="0"/>
-          <w:numId w:val="1"/>
-        </w:numPr>
-        <w:rPr>
-          <w:b/>
-        </w:rPr>
-      </w:pPr>
-      <w:r>
-        <w:t>Rotating the device causes issues</w:t>
+        <w:t>Works from gallery</w:t>
       </w:r>
     </w:p>
     <w:p>
@@ -107,7 +336,7 @@
         </w:rPr>
       </w:pPr>
       <w:r>
-        <w:t>Look in to the following activities and make them respond correctly if the device is rotated. This should be fixed for all future activities implemented.</w:t>
+        <w:t>Does not take any image from Dropbox, won’t show non-image files</w:t>
       </w:r>
     </w:p>
     <w:p>
@@ -122,7 +351,7 @@
         </w:rPr>
       </w:pPr>
       <w:r>
-        <w:t>Main</w:t>
+        <w:t>Will try to take any file type from Google Drive</w:t>
       </w:r>
     </w:p>
     <w:p>
@@ -137,127 +366,7 @@
         </w:rPr>
       </w:pPr>
       <w:r>
-        <w:t>Selection</w:t>
-      </w:r>
-    </w:p>
-    <w:p>
-      <w:pPr>
-        <w:pStyle w:val="ListParagraph"/>
-        <w:numPr>
-          <w:ilvl w:val="1"/>
-          <w:numId w:val="1"/>
-        </w:numPr>
-        <w:rPr>
-          <w:b/>
-        </w:rPr>
-      </w:pPr>
-      <w:r>
-        <w:t>Gallery</w:t>
-      </w:r>
-    </w:p>
-    <w:p>
-      <w:pPr>
-        <w:pStyle w:val="ListParagraph"/>
-        <w:numPr>
-          <w:ilvl w:val="1"/>
-          <w:numId w:val="1"/>
-        </w:numPr>
-        <w:rPr>
-          <w:b/>
-        </w:rPr>
-      </w:pPr>
-      <w:r>
-        <w:t>Stock</w:t>
-      </w:r>
-    </w:p>
-    <w:p>
-      <w:pPr>
-        <w:pStyle w:val="ListParagraph"/>
-        <w:numPr>
-          <w:ilvl w:val="0"/>
-          <w:numId w:val="1"/>
-        </w:numPr>
-        <w:rPr>
-          <w:b/>
-        </w:rPr>
-      </w:pPr>
-      <w:r>
-        <w:t>Selection Activity Buttons need to be updated</w:t>
-      </w:r>
-    </w:p>
-    <w:p>
-      <w:pPr>
-        <w:pStyle w:val="ListParagraph"/>
-        <w:numPr>
-          <w:ilvl w:val="1"/>
-          <w:numId w:val="1"/>
-        </w:numPr>
-        <w:rPr>
-          <w:b/>
-        </w:rPr>
-      </w:pPr>
-      <w:r>
-        <w:t>To match the pretty ones in the main activity</w:t>
-      </w:r>
-    </w:p>
-    <w:p>
-      <w:pPr>
-        <w:pStyle w:val="ListParagraph"/>
-        <w:numPr>
-          <w:ilvl w:val="0"/>
-          <w:numId w:val="1"/>
-        </w:numPr>
-        <w:rPr>
-          <w:b/>
-        </w:rPr>
-      </w:pPr>
-      <w:r>
-        <w:t>Add a background color/change the font color</w:t>
-      </w:r>
-    </w:p>
-    <w:p>
-      <w:pPr>
-        <w:pStyle w:val="ListParagraph"/>
-        <w:numPr>
-          <w:ilvl w:val="0"/>
-          <w:numId w:val="1"/>
-        </w:numPr>
-        <w:rPr>
-          <w:b/>
-        </w:rPr>
-      </w:pPr>
-      <w:r>
-        <w:t>Add a custom icon for the app</w:t>
-      </w:r>
-    </w:p>
-    <w:p>
-      <w:pPr>
-        <w:pStyle w:val="ListParagraph"/>
-        <w:numPr>
-          <w:ilvl w:val="0"/>
-          <w:numId w:val="1"/>
-        </w:numPr>
-        <w:rPr>
-          <w:b/>
-        </w:rPr>
-      </w:pPr>
-      <w:r>
-        <w:t>Each Activity should say “InstaMeme” at the top and all references to “MemeApp” should be replaced with “InstaMeme”</w:t>
-      </w:r>
-    </w:p>
-    <w:p>
-      <w:pPr>
-        <w:pStyle w:val="ListParagraph"/>
-        <w:numPr>
-          <w:ilvl w:val="0"/>
-          <w:numId w:val="1"/>
-        </w:numPr>
-        <w:rPr>
-          <w:b/>
-        </w:rPr>
-      </w:pPr>
-      <w:r>
-        <w:t>Add in a numbering system to let the user know which step of the process they are in.</w:t>
+        <w:t>Will not load images from Drive</w:t>
       </w:r>
     </w:p>
     <w:p>
@@ -308,7 +417,7 @@
         <w:rFonts w:ascii="Courier New" w:hAnsi="Courier New" w:cs="Courier New" w:hint="default"/>
       </w:rPr>
     </w:lvl>
-    <w:lvl w:ilvl="2" w:tplc="04090005" w:tentative="1">
+    <w:lvl w:ilvl="2" w:tplc="04090005">
       <w:start w:val="1"/>
       <w:numFmt w:val="bullet"/>
       <w:lvlText w:val=""/>

</xml_diff>